<commit_message>
doc clean up, flow
</commit_message>
<xml_diff>
--- a/Beautiful Soup Neural Network Model Analysis.docx
+++ b/Beautiful Soup Neural Network Model Analysis.docx
@@ -155,13 +155,13 @@
         <w:t>ed a variety of</w:t>
       </w:r>
       <w:r>
-        <w:t xml:space="preserve"> details such as the application type, industry sector affiliation, government organization classification, intended use of funds, the organization's active status, type and income range, special considerations for application, and the amount of funding requested. These variables, each with unique characteristics and distributions, necessitated distinct preprocessing approaches. </w:t>
-      </w:r>
-      <w:r>
-        <w:t xml:space="preserve">Through iterative model refinement, the following manipulations emerged as the most effective in optimizing our neural network's performance. </w:t>
-      </w:r>
-      <w:r>
-        <w:t>By applying a range of manipulation strategies, we aimed to enhance the quality and relevance of the input data, and to better equip our neural network to draw meaningful and reliable inferences. The following is a detailed list of the variables and the specific preprocessing steps we employed to ensure their optimal integration into the neural network:</w:t>
+        <w:t xml:space="preserve"> details such as the application type, industry sector affiliation, government organization classification, intended use of funds, the organization's active status, type and income range, special considerations for application, and the amount of funding requested. These variables, each with unique characteristics and distributions, necessitated distinct preprocessing approaches. By applying a range of manipulation strategies, we aimed to enhance the quality and relevance of the input data, and to better equip our neural network to draw meaningful and reliable inferences. The following is a detailed list of the variables and the specific preprocessing steps we </w:t>
+      </w:r>
+      <w:r>
+        <w:t>test</w:t>
+      </w:r>
+      <w:r>
+        <w:t>ed to ensure their optimal integration into the neural network:</w:t>
       </w:r>
     </w:p>
     <w:p>
@@ -174,26 +174,29 @@
         <w:jc w:val="both"/>
       </w:pPr>
       <w:r>
+        <w:t xml:space="preserve">Application Type: </w:t>
+      </w:r>
+      <w:r>
+        <w:t xml:space="preserve">this data was heavily skewed </w:t>
+      </w:r>
+      <w:r>
+        <w:t>to “T3” as shown in the graph below</w:t>
+      </w:r>
+      <w:r>
+        <w:t xml:space="preserve">, however </w:t>
+      </w:r>
+      <w:r>
+        <w:t xml:space="preserve">many </w:t>
+      </w:r>
+      <w:r>
+        <w:t xml:space="preserve">other application types do have </w:t>
+      </w:r>
+      <w:r>
+        <w:t xml:space="preserve">measurable data. Using a threshold of </w:t>
+      </w:r>
+      <w:r>
         <w:lastRenderedPageBreak/>
-        <w:t xml:space="preserve">Application Type: </w:t>
-      </w:r>
-      <w:r>
-        <w:t xml:space="preserve">this data was heavily skewed </w:t>
-      </w:r>
-      <w:r>
-        <w:t>to “T3” as shown in the graph below</w:t>
-      </w:r>
-      <w:r>
-        <w:t xml:space="preserve">, however </w:t>
-      </w:r>
-      <w:r>
-        <w:t xml:space="preserve">many </w:t>
-      </w:r>
-      <w:r>
-        <w:t xml:space="preserve">other application types do have </w:t>
-      </w:r>
-      <w:r>
-        <w:t xml:space="preserve">measurable data. Using a threshold of 700 applications, any application type with less than 700 was </w:t>
+        <w:t xml:space="preserve">700 applications, any application type with less than 700 was </w:t>
       </w:r>
       <w:r>
         <w:t>moved to the ‘Other’ category.</w:t>
@@ -363,60 +366,23 @@
         <w:jc w:val="both"/>
       </w:pPr>
       <w:r>
+        <w:t>Use Case:</w:t>
+      </w:r>
+      <w:r>
+        <w:t xml:space="preserve"> </w:t>
+      </w:r>
+      <w:r>
+        <w:t>'Preservation' and 'ProductDev' were the most common values, while 'CommunityServ', 'Heathcare'</w:t>
+      </w:r>
+      <w:r>
+        <w:t xml:space="preserve"> (this typo is in the dataset)</w:t>
+      </w:r>
+      <w:r>
+        <w:t xml:space="preserve">, and 'Other' had relatively </w:t>
+      </w:r>
+      <w:r>
         <w:lastRenderedPageBreak/>
-        <w:t>Use Case:</w:t>
-      </w:r>
-      <w:r>
-        <w:t xml:space="preserve"> </w:t>
-      </w:r>
-      <w:r>
-        <w:t>'Preservation' and '</w:t>
-      </w:r>
-      <w:proofErr w:type="spellStart"/>
-      <w:r>
-        <w:t>ProductDev</w:t>
-      </w:r>
-      <w:proofErr w:type="spellEnd"/>
-      <w:r>
-        <w:t>' were the most common values, while '</w:t>
-      </w:r>
-      <w:proofErr w:type="spellStart"/>
-      <w:r>
-        <w:t>CommunityServ</w:t>
-      </w:r>
-      <w:proofErr w:type="spellEnd"/>
-      <w:r>
-        <w:t>', '</w:t>
-      </w:r>
-      <w:proofErr w:type="spellStart"/>
-      <w:r>
-        <w:t>Heathcare</w:t>
-      </w:r>
-      <w:proofErr w:type="spellEnd"/>
-      <w:r>
-        <w:t>'</w:t>
-      </w:r>
-      <w:r>
-        <w:t xml:space="preserve"> (this typo is in the dataset)</w:t>
-      </w:r>
-      <w:r>
-        <w:t>, and 'Other' had relatively low counts. To simplify the feature for modeling, we grouped the less common values ('</w:t>
-      </w:r>
-      <w:proofErr w:type="spellStart"/>
-      <w:r>
-        <w:t>CommunityServ</w:t>
-      </w:r>
-      <w:proofErr w:type="spellEnd"/>
-      <w:r>
-        <w:t>', '</w:t>
-      </w:r>
-      <w:proofErr w:type="spellStart"/>
-      <w:r>
-        <w:t>Heathcare</w:t>
-      </w:r>
-      <w:proofErr w:type="spellEnd"/>
-      <w:r>
-        <w:t>', and 'Other') into a single 'Other' category. This grouping reduced the number of unique values in the 'USE_CASE' column and made the data more suitable for analysis in our neural network model.</w:t>
+        <w:t>low counts. To simplify the feature for modeling, we grouped the less common values ('CommunityServ', 'Heathcare', and 'Other') into a single 'Other' category. This grouping reduced the number of unique values in the 'USE_CASE' column and made the data more suitable for analysis in our neural network model.</w:t>
       </w:r>
       <w:r>
         <w:tab/>
@@ -562,11 +528,11 @@
         <w:t xml:space="preserve">Ask Amount: </w:t>
       </w:r>
       <w:r>
-        <w:t xml:space="preserve">Upon examining the distribution of values in this variable, we noticed a strong skew towards a specific amount of $5,000, with 25,142 applicants requesting this amount. The remaining values exhibited a high degree of variability and lower frequencies. We considered categorizing the 'ASK_AMT' variable into bins based on the amount requested (e.g., '0-10,000', '10,001-50,000', etc.) to manage this high variability. However, this approach did not significantly improve model accuracy, prompting us to explore alternative methods. Given the heavy skew towards the $5,000 value, we decided to create a new binary variable called 'IS_5000', which indicates whether the requested amount is $5,000 (1) or not (0). This new binary </w:t>
+        <w:t xml:space="preserve">Upon examining the distribution of values in this variable, we noticed a strong skew towards a specific amount of $5,000, with 25,142 applicants requesting this amount. The remaining values exhibited a high degree of variability and lower frequencies. We considered categorizing the 'ASK_AMT' variable into bins based on the amount requested (e.g., '0-10,000', '10,001-50,000', etc.) to manage this high variability. However, this approach did not significantly improve model accuracy, prompting us to explore alternative methods. Given the heavy skew towards the $5,000 value, we decided to create a new binary variable called 'IS_5000', which indicates whether the requested amount is $5,000 (1) or not (0). This new binary variable was created to specifically address the disproportionate representation of the $5,000 request amount in the dataset. By capturing this unique characteristic, we </w:t>
       </w:r>
       <w:r>
         <w:lastRenderedPageBreak/>
-        <w:t>variable was created to specifically address the disproportionate representation of the $5,000 request amount in the dataset. By capturing this unique characteristic, we aimed to provide the model with an additional feature that could potentially help distinguish patterns or trends associated with the prevalence of this particular funding request amount. Next, we applied a logarithmic transformation to the 'ASK_AMT' variable using the 'np.log1p' function (logarithm of 1 plus the input value) to manage the wide range of values and reduce skewness. Finally, we scaled the transformed 'ASK_AMT' variable using Min-Max scaling. This scaling technique transforms the values to fall within a specified range (usually 0-1), ensuring that the 'ASK_AMT' variable does not disproportionately influence the model due to its large numerical values.</w:t>
+        <w:t>aimed to provide the model with an additional feature that could potentially help distinguish patterns or trends associated with the prevalence of this particular funding request amount. Next, we applied a logarithmic transformation to the 'ASK_AMT' variable using the 'np.log1p' function (logarithm of 1 plus the input value) to manage the wide range of values and reduce skewness. Finally, we scaled the transformed 'ASK_AMT' variable using Min-Max scaling. This scaling technique transforms the values to fall within a specified range (usually 0-1), ensuring that the 'ASK_AMT' variable does not disproportionately influence the model due to its large numerical values.</w:t>
       </w:r>
       <w:r>
         <w:tab/>

</xml_diff>